<commit_message>
Adding a report for the debugging issues
</commit_message>
<xml_diff>
--- a/Graph Visualization/Assignment 4- Debugging.docx
+++ b/Graph Visualization/Assignment 4- Debugging.docx
@@ -1,394 +1,7 @@
 
 <file path=word/document.xml><?xml version="1.0" encoding="utf-8"?>
-<w:document xmlns:wpc="http://schemas.microsoft.com/office/word/2010/wordprocessingCanvas" xmlns:cx="http://schemas.microsoft.com/office/drawing/2014/chartex" xmlns:cx1="http://schemas.microsoft.com/office/drawing/2015/9/8/chartex" xmlns:cx2="http://schemas.microsoft.com/office/drawing/2015/10/21/chartex" xmlns:cx3="http://schemas.microsoft.com/office/drawing/2016/5/9/chartex" xmlns:cx4="http://schemas.microsoft.com/office/drawing/2016/5/10/chartex" xmlns:cx5="http://schemas.microsoft.com/office/drawing/2016/5/11/chartex" xmlns:cx6="http://schemas.microsoft.com/office/drawing/2016/5/12/chartex" xmlns:cx7="http://schemas.microsoft.com/office/drawing/2016/5/13/chartex" xmlns:cx8="http://schemas.microsoft.com/office/drawing/2016/5/14/chartex" xmlns:mc="http://schemas.openxmlformats.org/markup-compatibility/2006" xmlns:aink="http://schemas.microsoft.com/office/drawing/2016/ink" xmlns:am3d="http://schemas.microsoft.com/office/drawing/2017/model3d" xmlns:o="urn:schemas-microsoft-com:office:office" xmlns:r="http://schemas.openxmlformats.org/officeDocument/2006/relationships" xmlns:m="http://schemas.openxmlformats.org/officeDocument/2006/math" xmlns:v="urn:schemas-microsoft-com:vml" xmlns:wp14="http://schemas.microsoft.com/office/word/2010/wordprocessingDrawing" xmlns:wp="http://schemas.openxmlformats.org/drawingml/2006/wordprocessingDrawing" xmlns:w10="urn:schemas-microsoft-com:office:word" xmlns:w="http://schemas.openxmlformats.org/wordprocessingml/2006/main" xmlns:w14="http://schemas.microsoft.com/office/word/2010/wordml" xmlns:w15="http://schemas.microsoft.com/office/word/2012/wordml" xmlns:w16cex="http://schemas.microsoft.com/office/word/2018/wordml/cex" xmlns:w16cid="http://schemas.microsoft.com/office/word/2016/wordml/cid" xmlns:w16="http://schemas.microsoft.com/office/word/2018/wordml" xmlns:w16se="http://schemas.microsoft.com/office/word/2015/wordml/symex" xmlns:wpg="http://schemas.microsoft.com/office/word/2010/wordprocessingGroup" xmlns:wpi="http://schemas.microsoft.com/office/word/2010/wordprocessingInk" xmlns:wne="http://schemas.microsoft.com/office/word/2006/wordml" xmlns:wps="http://schemas.microsoft.com/office/word/2010/wordprocessingShape" mc:Ignorable="w14 w15 w16se w16cid w16 w16cex wp14">
+<w:document xmlns:wpc="http://schemas.microsoft.com/office/word/2010/wordprocessingCanvas" xmlns:cx="http://schemas.microsoft.com/office/drawing/2014/chartex" xmlns:cx1="http://schemas.microsoft.com/office/drawing/2015/9/8/chartex" xmlns:cx2="http://schemas.microsoft.com/office/drawing/2015/10/21/chartex" xmlns:cx3="http://schemas.microsoft.com/office/drawing/2016/5/9/chartex" xmlns:cx4="http://schemas.microsoft.com/office/drawing/2016/5/10/chartex" xmlns:cx5="http://schemas.microsoft.com/office/drawing/2016/5/11/chartex" xmlns:cx6="http://schemas.microsoft.com/office/drawing/2016/5/12/chartex" xmlns:cx7="http://schemas.microsoft.com/office/drawing/2016/5/13/chartex" xmlns:cx8="http://schemas.microsoft.com/office/drawing/2016/5/14/chartex" xmlns:mc="http://schemas.openxmlformats.org/markup-compatibility/2006" xmlns:aink="http://schemas.microsoft.com/office/drawing/2016/ink" xmlns:am3d="http://schemas.microsoft.com/office/drawing/2017/model3d" xmlns:o="urn:schemas-microsoft-com:office:office" xmlns:r="http://schemas.openxmlformats.org/officeDocument/2006/relationships" xmlns:m="http://schemas.openxmlformats.org/officeDocument/2006/math" xmlns:v="urn:schemas-microsoft-com:vml" xmlns:wp14="http://schemas.microsoft.com/office/word/2010/wordprocessingDrawing" xmlns:wp="http://schemas.openxmlformats.org/drawingml/2006/wordprocessingDrawing" xmlns:w10="urn:schemas-microsoft-com:office:word" xmlns:w="http://schemas.openxmlformats.org/wordprocessingml/2006/main" xmlns:w14="http://schemas.microsoft.com/office/word/2010/wordml" xmlns:w15="http://schemas.microsoft.com/office/word/2012/wordml" xmlns:w16cid="http://schemas.microsoft.com/office/word/2016/wordml/cid" xmlns:w16se="http://schemas.microsoft.com/office/word/2015/wordml/symex" xmlns:wpg="http://schemas.microsoft.com/office/word/2010/wordprocessingGroup" xmlns:wpi="http://schemas.microsoft.com/office/word/2010/wordprocessingInk" xmlns:wne="http://schemas.microsoft.com/office/word/2006/wordml" xmlns:wps="http://schemas.microsoft.com/office/word/2010/wordprocessingShape" mc:Ignorable="w14 w15 w16se w16cid wp14">
   <w:body>
-    <w:p>
-      <w:pPr>
-        <w:jc w:val="both"/>
-        <w:rPr>
-          <w:rFonts w:asciiTheme="minorBidi" w:hAnsiTheme="minorBidi"/>
-          <w:sz w:val="24"/>
-          <w:szCs w:val="24"/>
-        </w:rPr>
-      </w:pPr>
-    </w:p>
-    <w:p>
-      <w:pPr>
-        <w:jc w:val="both"/>
-        <w:rPr>
-          <w:rFonts w:asciiTheme="minorBidi" w:hAnsiTheme="minorBidi"/>
-          <w:sz w:val="24"/>
-          <w:szCs w:val="24"/>
-        </w:rPr>
-      </w:pPr>
-      <w:r>
-        <w:rPr>
-          <w:rFonts w:asciiTheme="minorBidi" w:hAnsiTheme="minorBidi"/>
-          <w:b/>
-          <w:bCs/>
-          <w:sz w:val="24"/>
-          <w:szCs w:val="24"/>
-        </w:rPr>
-        <w:t xml:space="preserve">Full </w:t>
-      </w:r>
-      <w:r>
-        <w:rPr>
-          <w:rFonts w:asciiTheme="minorBidi" w:hAnsiTheme="minorBidi"/>
-          <w:b/>
-          <w:bCs/>
-          <w:sz w:val="24"/>
-          <w:szCs w:val="24"/>
-        </w:rPr>
-        <w:t>Disclaimer</w:t>
-      </w:r>
-      <w:r>
-        <w:rPr>
-          <w:rFonts w:asciiTheme="minorBidi" w:hAnsiTheme="minorBidi"/>
-          <w:sz w:val="24"/>
-          <w:szCs w:val="24"/>
-        </w:rPr>
-        <w:t>: I have a big problem with my personal computer. I run out of memory and SSD capacity really soon, which does not allow me to easily work with unity and its heavy tasks. I struggled with this assignment really badly, had to reset my mac several times, unity stopping running and other issues. I had to even uninstall office products, including Excel, to free up some space to install unity and VS. Therefore, I decided to work with a smaller portion of the dataset. However, I used an OOP practice, which can be easily expanded to a bigger dataset with more attributes. Below is a screenshot of my capacity:</w:t>
-      </w:r>
-    </w:p>
-    <w:p>
-      <w:pPr>
-        <w:jc w:val="both"/>
-        <w:rPr>
-          <w:rFonts w:asciiTheme="minorBidi" w:hAnsiTheme="minorBidi"/>
-          <w:sz w:val="24"/>
-          <w:szCs w:val="24"/>
-        </w:rPr>
-      </w:pPr>
-      <w:r>
-        <w:rPr>
-          <w:rFonts w:asciiTheme="minorBidi" w:hAnsiTheme="minorBidi"/>
-          <w:noProof/>
-          <w:sz w:val="24"/>
-          <w:szCs w:val="24"/>
-        </w:rPr>
-        <w:drawing>
-          <wp:inline distT="0" distB="0" distL="0" distR="0" wp14:anchorId="7B889F1C" wp14:editId="2A66A5CB">
-            <wp:extent cx="5943600" cy="3989705"/>
-            <wp:effectExtent l="0" t="0" r="0" b="0"/>
-            <wp:docPr id="5" name="Picture 5" descr="A screenshot of a social media post&#10;&#10;Description automatically generated"/>
-            <wp:cNvGraphicFramePr>
-              <a:graphicFrameLocks xmlns:a="http://schemas.openxmlformats.org/drawingml/2006/main" noChangeAspect="1"/>
-            </wp:cNvGraphicFramePr>
-            <a:graphic xmlns:a="http://schemas.openxmlformats.org/drawingml/2006/main">
-              <a:graphicData uri="http://schemas.openxmlformats.org/drawingml/2006/picture">
-                <pic:pic xmlns:pic="http://schemas.openxmlformats.org/drawingml/2006/picture">
-                  <pic:nvPicPr>
-                    <pic:cNvPr id="5" name="Picture 5" descr="A screenshot of a social media post&#10;&#10;Description automatically generated"/>
-                    <pic:cNvPicPr/>
-                  </pic:nvPicPr>
-                  <pic:blipFill>
-                    <a:blip r:embed="rId6" cstate="print">
-                      <a:extLst>
-                        <a:ext uri="{28A0092B-C50C-407E-A947-70E740481C1C}">
-                          <a14:useLocalDpi xmlns:a14="http://schemas.microsoft.com/office/drawing/2010/main" val="0"/>
-                        </a:ext>
-                      </a:extLst>
-                    </a:blip>
-                    <a:stretch>
-                      <a:fillRect/>
-                    </a:stretch>
-                  </pic:blipFill>
-                  <pic:spPr>
-                    <a:xfrm>
-                      <a:off x="0" y="0"/>
-                      <a:ext cx="5943600" cy="3989705"/>
-                    </a:xfrm>
-                    <a:prstGeom prst="rect">
-                      <a:avLst/>
-                    </a:prstGeom>
-                  </pic:spPr>
-                </pic:pic>
-              </a:graphicData>
-            </a:graphic>
-          </wp:inline>
-        </w:drawing>
-      </w:r>
-    </w:p>
-    <w:p>
-      <w:pPr>
-        <w:jc w:val="both"/>
-        <w:rPr>
-          <w:rFonts w:asciiTheme="minorBidi" w:hAnsiTheme="minorBidi"/>
-          <w:sz w:val="24"/>
-          <w:szCs w:val="24"/>
-        </w:rPr>
-      </w:pPr>
-      <w:r>
-        <w:rPr>
-          <w:rFonts w:asciiTheme="minorBidi" w:hAnsiTheme="minorBidi"/>
-          <w:sz w:val="24"/>
-          <w:szCs w:val="24"/>
-        </w:rPr>
-        <w:t>Below I am listing the taken activities:</w:t>
-      </w:r>
-    </w:p>
-    <w:p>
-      <w:pPr>
-        <w:jc w:val="both"/>
-        <w:rPr>
-          <w:rFonts w:asciiTheme="minorBidi" w:hAnsiTheme="minorBidi"/>
-          <w:sz w:val="24"/>
-          <w:szCs w:val="24"/>
-        </w:rPr>
-      </w:pPr>
-      <w:r>
-        <w:rPr>
-          <w:rFonts w:asciiTheme="minorBidi" w:hAnsiTheme="minorBidi"/>
-          <w:sz w:val="24"/>
-          <w:szCs w:val="24"/>
-        </w:rPr>
-        <w:t xml:space="preserve">1_ I used the groceries store dataset. I downloaded the dataset, and only used the first 12 attributes as inputs into my rendering. </w:t>
-      </w:r>
-    </w:p>
-    <w:p>
-      <w:pPr>
-        <w:jc w:val="both"/>
-        <w:rPr>
-          <w:rFonts w:asciiTheme="minorBidi" w:hAnsiTheme="minorBidi"/>
-          <w:sz w:val="24"/>
-          <w:szCs w:val="24"/>
-        </w:rPr>
-      </w:pPr>
-      <w:r>
-        <w:rPr>
-          <w:rFonts w:asciiTheme="minorBidi" w:hAnsiTheme="minorBidi"/>
-          <w:sz w:val="24"/>
-          <w:szCs w:val="24"/>
-        </w:rPr>
-        <w:t>2_ I used an OOP practice in my programming. I defined a class and instantiated each row as a class with 12 float features.</w:t>
-      </w:r>
-    </w:p>
-    <w:p>
-      <w:pPr>
-        <w:jc w:val="both"/>
-        <w:rPr>
-          <w:rFonts w:asciiTheme="minorBidi" w:hAnsiTheme="minorBidi"/>
-          <w:sz w:val="24"/>
-          <w:szCs w:val="24"/>
-        </w:rPr>
-      </w:pPr>
-      <w:r>
-        <w:rPr>
-          <w:rFonts w:asciiTheme="minorBidi" w:hAnsiTheme="minorBidi"/>
-          <w:noProof/>
-          <w:sz w:val="24"/>
-          <w:szCs w:val="24"/>
-        </w:rPr>
-        <w:lastRenderedPageBreak/>
-        <w:drawing>
-          <wp:inline distT="0" distB="0" distL="0" distR="0" wp14:anchorId="4156181F" wp14:editId="3F11AC03">
-            <wp:extent cx="5943600" cy="5674360"/>
-            <wp:effectExtent l="0" t="0" r="0" b="2540"/>
-            <wp:docPr id="9" name="Picture 9" descr="A picture containing graphical user interface&#10;&#10;Description automatically generated"/>
-            <wp:cNvGraphicFramePr>
-              <a:graphicFrameLocks xmlns:a="http://schemas.openxmlformats.org/drawingml/2006/main" noChangeAspect="1"/>
-            </wp:cNvGraphicFramePr>
-            <a:graphic xmlns:a="http://schemas.openxmlformats.org/drawingml/2006/main">
-              <a:graphicData uri="http://schemas.openxmlformats.org/drawingml/2006/picture">
-                <pic:pic xmlns:pic="http://schemas.openxmlformats.org/drawingml/2006/picture">
-                  <pic:nvPicPr>
-                    <pic:cNvPr id="9" name="Picture 9" descr="A picture containing graphical user interface&#10;&#10;Description automatically generated"/>
-                    <pic:cNvPicPr/>
-                  </pic:nvPicPr>
-                  <pic:blipFill>
-                    <a:blip r:embed="rId7">
-                      <a:extLst>
-                        <a:ext uri="{28A0092B-C50C-407E-A947-70E740481C1C}">
-                          <a14:useLocalDpi xmlns:a14="http://schemas.microsoft.com/office/drawing/2010/main" val="0"/>
-                        </a:ext>
-                      </a:extLst>
-                    </a:blip>
-                    <a:stretch>
-                      <a:fillRect/>
-                    </a:stretch>
-                  </pic:blipFill>
-                  <pic:spPr>
-                    <a:xfrm>
-                      <a:off x="0" y="0"/>
-                      <a:ext cx="5943600" cy="5674360"/>
-                    </a:xfrm>
-                    <a:prstGeom prst="rect">
-                      <a:avLst/>
-                    </a:prstGeom>
-                  </pic:spPr>
-                </pic:pic>
-              </a:graphicData>
-            </a:graphic>
-          </wp:inline>
-        </w:drawing>
-      </w:r>
-    </w:p>
-    <w:p>
-      <w:pPr>
-        <w:jc w:val="both"/>
-        <w:rPr>
-          <w:rFonts w:asciiTheme="minorBidi" w:hAnsiTheme="minorBidi"/>
-          <w:sz w:val="24"/>
-          <w:szCs w:val="24"/>
-        </w:rPr>
-      </w:pPr>
-      <w:r>
-        <w:rPr>
-          <w:rFonts w:asciiTheme="minorBidi" w:hAnsiTheme="minorBidi"/>
-          <w:sz w:val="24"/>
-          <w:szCs w:val="24"/>
-        </w:rPr>
-        <w:t xml:space="preserve"> Then, I defined two functions to calculate the min and max of each attribute from the list of instances. Then, with using those min and max values, I normalized each attribute to be between -1 and 1. </w:t>
-      </w:r>
-    </w:p>
-    <w:p>
-      <w:pPr>
-        <w:jc w:val="center"/>
-        <w:rPr>
-          <w:rFonts w:asciiTheme="minorBidi" w:hAnsiTheme="minorBidi"/>
-          <w:sz w:val="24"/>
-          <w:szCs w:val="24"/>
-        </w:rPr>
-      </w:pPr>
-      <w:r>
-        <w:rPr>
-          <w:rFonts w:asciiTheme="minorBidi" w:hAnsiTheme="minorBidi"/>
-          <w:noProof/>
-          <w:sz w:val="24"/>
-          <w:szCs w:val="24"/>
-        </w:rPr>
-        <w:lastRenderedPageBreak/>
-        <w:drawing>
-          <wp:inline distT="0" distB="0" distL="0" distR="0" wp14:anchorId="1F2B26BA" wp14:editId="04975CBA">
-            <wp:extent cx="4534821" cy="7084291"/>
-            <wp:effectExtent l="0" t="0" r="0" b="2540"/>
-            <wp:docPr id="10" name="Picture 10" descr="Text, table&#10;&#10;Description automatically generated"/>
-            <wp:cNvGraphicFramePr>
-              <a:graphicFrameLocks xmlns:a="http://schemas.openxmlformats.org/drawingml/2006/main" noChangeAspect="1"/>
-            </wp:cNvGraphicFramePr>
-            <a:graphic xmlns:a="http://schemas.openxmlformats.org/drawingml/2006/main">
-              <a:graphicData uri="http://schemas.openxmlformats.org/drawingml/2006/picture">
-                <pic:pic xmlns:pic="http://schemas.openxmlformats.org/drawingml/2006/picture">
-                  <pic:nvPicPr>
-                    <pic:cNvPr id="10" name="Picture 10" descr="Text, table&#10;&#10;Description automatically generated"/>
-                    <pic:cNvPicPr/>
-                  </pic:nvPicPr>
-                  <pic:blipFill>
-                    <a:blip r:embed="rId8">
-                      <a:extLst>
-                        <a:ext uri="{28A0092B-C50C-407E-A947-70E740481C1C}">
-                          <a14:useLocalDpi xmlns:a14="http://schemas.microsoft.com/office/drawing/2010/main" val="0"/>
-                        </a:ext>
-                      </a:extLst>
-                    </a:blip>
-                    <a:stretch>
-                      <a:fillRect/>
-                    </a:stretch>
-                  </pic:blipFill>
-                  <pic:spPr>
-                    <a:xfrm>
-                      <a:off x="0" y="0"/>
-                      <a:ext cx="4535938" cy="7086036"/>
-                    </a:xfrm>
-                    <a:prstGeom prst="rect">
-                      <a:avLst/>
-                    </a:prstGeom>
-                  </pic:spPr>
-                </pic:pic>
-              </a:graphicData>
-            </a:graphic>
-          </wp:inline>
-        </w:drawing>
-      </w:r>
-    </w:p>
-    <w:p>
-      <w:pPr>
-        <w:jc w:val="both"/>
-        <w:rPr>
-          <w:rFonts w:asciiTheme="minorBidi" w:hAnsiTheme="minorBidi"/>
-          <w:sz w:val="24"/>
-          <w:szCs w:val="24"/>
-        </w:rPr>
-      </w:pPr>
-      <w:r>
-        <w:rPr>
-          <w:rFonts w:asciiTheme="minorBidi" w:hAnsiTheme="minorBidi"/>
-          <w:sz w:val="24"/>
-          <w:szCs w:val="24"/>
-        </w:rPr>
-        <w:t>3_ Then, I used Line Renderer to draw a line between different points. The final product is provided here:</w:t>
-      </w:r>
-    </w:p>
-    <w:p>
-      <w:pPr>
-        <w:jc w:val="both"/>
-        <w:rPr>
-          <w:rFonts w:asciiTheme="minorBidi" w:hAnsiTheme="minorBidi"/>
-          <w:sz w:val="24"/>
-          <w:szCs w:val="24"/>
-        </w:rPr>
-      </w:pPr>
-    </w:p>
-    <w:p>
-      <w:pPr>
-        <w:jc w:val="both"/>
-        <w:rPr>
-          <w:rFonts w:asciiTheme="minorBidi" w:hAnsiTheme="minorBidi"/>
-          <w:sz w:val="24"/>
-          <w:szCs w:val="24"/>
-        </w:rPr>
-      </w:pPr>
-      <w:r>
-        <w:rPr>
-          <w:rFonts w:asciiTheme="minorBidi" w:hAnsiTheme="minorBidi"/>
-          <w:noProof/>
-          <w:sz w:val="24"/>
-          <w:szCs w:val="24"/>
-        </w:rPr>
-        <w:lastRenderedPageBreak/>
-        <w:drawing>
-          <wp:inline distT="0" distB="0" distL="0" distR="0" wp14:anchorId="4D39E70B" wp14:editId="6D2DD921">
-            <wp:extent cx="5943600" cy="3598545"/>
-            <wp:effectExtent l="0" t="0" r="0" b="0"/>
-            <wp:docPr id="8" name="Picture 8" descr="A screenshot of a computer screen&#10;&#10;Description automatically generated"/>
-            <wp:cNvGraphicFramePr>
-              <a:graphicFrameLocks xmlns:a="http://schemas.openxmlformats.org/drawingml/2006/main" noChangeAspect="1"/>
-            </wp:cNvGraphicFramePr>
-            <a:graphic xmlns:a="http://schemas.openxmlformats.org/drawingml/2006/main">
-              <a:graphicData uri="http://schemas.openxmlformats.org/drawingml/2006/picture">
-                <pic:pic xmlns:pic="http://schemas.openxmlformats.org/drawingml/2006/picture">
-                  <pic:nvPicPr>
-                    <pic:cNvPr id="8" name="Picture 8" descr="A screenshot of a computer screen&#10;&#10;Description automatically generated"/>
-                    <pic:cNvPicPr/>
-                  </pic:nvPicPr>
-                  <pic:blipFill>
-                    <a:blip r:embed="rId9" cstate="print">
-                      <a:extLst>
-                        <a:ext uri="{28A0092B-C50C-407E-A947-70E740481C1C}">
-                          <a14:useLocalDpi xmlns:a14="http://schemas.microsoft.com/office/drawing/2010/main" val="0"/>
-                        </a:ext>
-                      </a:extLst>
-                    </a:blip>
-                    <a:stretch>
-                      <a:fillRect/>
-                    </a:stretch>
-                  </pic:blipFill>
-                  <pic:spPr>
-                    <a:xfrm>
-                      <a:off x="0" y="0"/>
-                      <a:ext cx="5943600" cy="3598545"/>
-                    </a:xfrm>
-                    <a:prstGeom prst="rect">
-                      <a:avLst/>
-                    </a:prstGeom>
-                  </pic:spPr>
-                </pic:pic>
-              </a:graphicData>
-            </a:graphic>
-          </wp:inline>
-        </w:drawing>
-      </w:r>
-    </w:p>
     <w:p>
       <w:pPr>
         <w:jc w:val="both"/>
@@ -414,7 +27,7 @@
           <w:sz w:val="24"/>
           <w:szCs w:val="24"/>
         </w:rPr>
-        <w:t xml:space="preserve">I might be mistaken but I realized that the only game object that cannot be transformed or rotated is Line Renderer. Please let me know if I am mistaken. I came to this conclusion after a lot of research and trial and error. Then, to fulfil the transformation requirements, I used Text Mesh object, to name the axes and a title. I played with its transformation properties here: </w:t>
+        <w:t>I am coming from a JS background and web development. In that discipline, logging on console is a very popular style of debugging. Therefore, I have been using that practice in my coding style with C# as well. Generally speaking, I am very comfortable using logging in my debugging.</w:t>
       </w:r>
     </w:p>
     <w:p>
@@ -426,55 +39,41 @@
           <w:szCs w:val="24"/>
         </w:rPr>
       </w:pPr>
+      <w:proofErr w:type="spellStart"/>
       <w:r>
         <w:rPr>
           <w:rFonts w:asciiTheme="minorBidi" w:hAnsiTheme="minorBidi"/>
-          <w:noProof/>
           <w:sz w:val="24"/>
           <w:szCs w:val="24"/>
         </w:rPr>
-        <w:lastRenderedPageBreak/>
-        <w:drawing>
-          <wp:inline distT="0" distB="0" distL="0" distR="0" wp14:anchorId="0FDCB279" wp14:editId="4F0AAFB5">
-            <wp:extent cx="5943600" cy="4933315"/>
-            <wp:effectExtent l="0" t="0" r="0" b="0"/>
-            <wp:docPr id="12" name="Picture 12" descr="Text&#10;&#10;Description automatically generated"/>
-            <wp:cNvGraphicFramePr>
-              <a:graphicFrameLocks xmlns:a="http://schemas.openxmlformats.org/drawingml/2006/main" noChangeAspect="1"/>
-            </wp:cNvGraphicFramePr>
-            <a:graphic xmlns:a="http://schemas.openxmlformats.org/drawingml/2006/main">
-              <a:graphicData uri="http://schemas.openxmlformats.org/drawingml/2006/picture">
-                <pic:pic xmlns:pic="http://schemas.openxmlformats.org/drawingml/2006/picture">
-                  <pic:nvPicPr>
-                    <pic:cNvPr id="12" name="Picture 12" descr="Text&#10;&#10;Description automatically generated"/>
-                    <pic:cNvPicPr/>
-                  </pic:nvPicPr>
-                  <pic:blipFill>
-                    <a:blip r:embed="rId10">
-                      <a:extLst>
-                        <a:ext uri="{28A0092B-C50C-407E-A947-70E740481C1C}">
-                          <a14:useLocalDpi xmlns:a14="http://schemas.microsoft.com/office/drawing/2010/main" val="0"/>
-                        </a:ext>
-                      </a:extLst>
-                    </a:blip>
-                    <a:stretch>
-                      <a:fillRect/>
-                    </a:stretch>
-                  </pic:blipFill>
-                  <pic:spPr>
-                    <a:xfrm>
-                      <a:off x="0" y="0"/>
-                      <a:ext cx="5943600" cy="4933315"/>
-                    </a:xfrm>
-                    <a:prstGeom prst="rect">
-                      <a:avLst/>
-                    </a:prstGeom>
-                  </pic:spPr>
-                </pic:pic>
-              </a:graphicData>
-            </a:graphic>
-          </wp:inline>
-        </w:drawing>
+        <w:t>Stackoverflow</w:t>
+      </w:r>
+      <w:proofErr w:type="spellEnd"/>
+      <w:r>
+        <w:rPr>
+          <w:rFonts w:asciiTheme="minorBidi" w:hAnsiTheme="minorBidi"/>
+          <w:sz w:val="24"/>
+          <w:szCs w:val="24"/>
+        </w:rPr>
+        <w:t xml:space="preserve">, YouTube and other forums have also helped me a lot so far in this course. I watch a lot of YouTube videos and search through online resources to find any other additional information and to search for my debugging issues. One clear example that I also brought up in my previous submissions was that I found out that we cannot user transformation in world space on </w:t>
+      </w:r>
+      <w:proofErr w:type="spellStart"/>
+      <w:r>
+        <w:rPr>
+          <w:rFonts w:asciiTheme="minorBidi" w:hAnsiTheme="minorBidi"/>
+          <w:sz w:val="24"/>
+          <w:szCs w:val="24"/>
+        </w:rPr>
+        <w:t>LineRenderer</w:t>
+      </w:r>
+      <w:proofErr w:type="spellEnd"/>
+      <w:r>
+        <w:rPr>
+          <w:rFonts w:asciiTheme="minorBidi" w:hAnsiTheme="minorBidi"/>
+          <w:sz w:val="24"/>
+          <w:szCs w:val="24"/>
+        </w:rPr>
+        <w:t xml:space="preserve"> game object. I found out about on the web.</w:t>
       </w:r>
     </w:p>
     <w:p>
@@ -486,24 +85,26 @@
           <w:szCs w:val="24"/>
         </w:rPr>
       </w:pPr>
+      <w:proofErr w:type="spellStart"/>
       <w:r>
         <w:rPr>
           <w:rFonts w:asciiTheme="minorBidi" w:hAnsiTheme="minorBidi"/>
           <w:sz w:val="24"/>
           <w:szCs w:val="24"/>
         </w:rPr>
-        <w:t xml:space="preserve">Finally, please note that I used a color coding here. If any one of the normalized values of the first six attributes are greater than 0.5, I used the color red. Otherwise, I used green in Line Renderer object. </w:t>
+        <w:t>Stackoverflow</w:t>
       </w:r>
-    </w:p>
-    <w:p>
-      <w:pPr>
-        <w:jc w:val="both"/>
+      <w:proofErr w:type="spellEnd"/>
+      <w:r>
         <w:rPr>
           <w:rFonts w:asciiTheme="minorBidi" w:hAnsiTheme="minorBidi"/>
           <w:sz w:val="24"/>
           <w:szCs w:val="24"/>
         </w:rPr>
-      </w:pPr>
+        <w:t xml:space="preserve"> actually helped me in the previous submission in one very big issue, which was recasting. Even though I learnt about this concept in my Graphic course, sine I had not had any experience in C# with implementing this concept, I faced several problems in adding selection interaction to my code. Therefore, online forums helped me a lot in adding that interaction mode to my code and helping me in implementing that concept in C#. </w:t>
+      </w:r>
+      <w:bookmarkStart w:id="0" w:name="_GoBack"/>
+      <w:bookmarkEnd w:id="0"/>
       <w:r>
         <w:rPr>
           <w:rFonts w:asciiTheme="minorBidi" w:hAnsiTheme="minorBidi"/>
@@ -511,12 +112,11 @@
           <w:sz w:val="24"/>
           <w:szCs w:val="24"/>
         </w:rPr>
-        <w:lastRenderedPageBreak/>
         <w:drawing>
-          <wp:inline distT="0" distB="0" distL="0" distR="0" wp14:anchorId="16EB6CA6" wp14:editId="51DCD7B5">
-            <wp:extent cx="5943600" cy="4933315"/>
+          <wp:inline distT="0" distB="0" distL="0" distR="0" wp14:anchorId="4956BB38" wp14:editId="31C1A51A">
+            <wp:extent cx="5943600" cy="2552700"/>
             <wp:effectExtent l="0" t="0" r="0" b="0"/>
-            <wp:docPr id="13" name="Picture 13" descr="Text&#10;&#10;Description automatically generated"/>
+            <wp:docPr id="2" name="Picture 2"/>
             <wp:cNvGraphicFramePr>
               <a:graphicFrameLocks xmlns:a="http://schemas.openxmlformats.org/drawingml/2006/main" noChangeAspect="1"/>
             </wp:cNvGraphicFramePr>
@@ -524,29 +124,36 @@
               <a:graphicData uri="http://schemas.openxmlformats.org/drawingml/2006/picture">
                 <pic:pic xmlns:pic="http://schemas.openxmlformats.org/drawingml/2006/picture">
                   <pic:nvPicPr>
-                    <pic:cNvPr id="13" name="Picture 13" descr="Text&#10;&#10;Description automatically generated"/>
-                    <pic:cNvPicPr/>
+                    <pic:cNvPr id="0" name="Picture 1"/>
+                    <pic:cNvPicPr>
+                      <a:picLocks noChangeAspect="1" noChangeArrowheads="1"/>
+                    </pic:cNvPicPr>
                   </pic:nvPicPr>
                   <pic:blipFill>
-                    <a:blip r:embed="rId10">
+                    <a:blip r:embed="rId6">
                       <a:extLst>
                         <a:ext uri="{28A0092B-C50C-407E-A947-70E740481C1C}">
                           <a14:useLocalDpi xmlns:a14="http://schemas.microsoft.com/office/drawing/2010/main" val="0"/>
                         </a:ext>
                       </a:extLst>
                     </a:blip>
+                    <a:srcRect/>
                     <a:stretch>
                       <a:fillRect/>
                     </a:stretch>
                   </pic:blipFill>
-                  <pic:spPr>
+                  <pic:spPr bwMode="auto">
                     <a:xfrm>
                       <a:off x="0" y="0"/>
-                      <a:ext cx="5943600" cy="4933315"/>
+                      <a:ext cx="5943600" cy="2552700"/>
                     </a:xfrm>
                     <a:prstGeom prst="rect">
                       <a:avLst/>
                     </a:prstGeom>
+                    <a:noFill/>
+                    <a:ln>
+                      <a:noFill/>
+                    </a:ln>
                   </pic:spPr>
                 </pic:pic>
               </a:graphicData>
@@ -555,64 +162,9 @@
         </w:drawing>
       </w:r>
     </w:p>
-    <w:p>
-      <w:pPr>
-        <w:jc w:val="both"/>
-        <w:rPr>
-          <w:rFonts w:asciiTheme="minorBidi" w:hAnsiTheme="minorBidi"/>
-          <w:b/>
-          <w:bCs/>
-          <w:sz w:val="24"/>
-          <w:szCs w:val="24"/>
-        </w:rPr>
-      </w:pPr>
-    </w:p>
-    <w:p>
-      <w:pPr>
-        <w:jc w:val="center"/>
-        <w:rPr>
-          <w:rFonts w:asciiTheme="minorBidi" w:hAnsiTheme="minorBidi"/>
-          <w:b/>
-          <w:bCs/>
-          <w:sz w:val="24"/>
-          <w:szCs w:val="24"/>
-        </w:rPr>
-      </w:pPr>
-    </w:p>
-    <w:p>
-      <w:pPr>
-        <w:jc w:val="center"/>
-        <w:rPr>
-          <w:rFonts w:asciiTheme="minorBidi" w:hAnsiTheme="minorBidi"/>
-          <w:sz w:val="24"/>
-          <w:szCs w:val="24"/>
-        </w:rPr>
-      </w:pPr>
-    </w:p>
-    <w:p>
-      <w:pPr>
-        <w:rPr>
-          <w:rFonts w:asciiTheme="minorBidi" w:hAnsiTheme="minorBidi"/>
-          <w:sz w:val="24"/>
-          <w:szCs w:val="24"/>
-        </w:rPr>
-      </w:pPr>
-    </w:p>
-    <w:p>
-      <w:pPr>
-        <w:jc w:val="center"/>
-        <w:rPr>
-          <w:rFonts w:asciiTheme="minorBidi" w:hAnsiTheme="minorBidi"/>
-          <w:b/>
-          <w:bCs/>
-          <w:sz w:val="24"/>
-          <w:szCs w:val="24"/>
-        </w:rPr>
-      </w:pPr>
-    </w:p>
     <w:sectPr>
-      <w:headerReference w:type="first" r:id="rId11"/>
-      <w:footerReference w:type="first" r:id="rId12"/>
+      <w:headerReference w:type="first" r:id="rId7"/>
+      <w:footerReference w:type="first" r:id="rId8"/>
       <w:pgSz w:w="12240" w:h="15840"/>
       <w:pgMar w:top="1440" w:right="1440" w:bottom="1440" w:left="1440" w:header="720" w:footer="720" w:gutter="0"/>
       <w:cols w:space="720"/>
@@ -624,7 +176,7 @@
 </file>
 
 <file path=word/endnotes.xml><?xml version="1.0" encoding="utf-8"?>
-<w:endnotes xmlns:wpc="http://schemas.microsoft.com/office/word/2010/wordprocessingCanvas" xmlns:cx="http://schemas.microsoft.com/office/drawing/2014/chartex" xmlns:cx1="http://schemas.microsoft.com/office/drawing/2015/9/8/chartex" xmlns:cx2="http://schemas.microsoft.com/office/drawing/2015/10/21/chartex" xmlns:cx3="http://schemas.microsoft.com/office/drawing/2016/5/9/chartex" xmlns:cx4="http://schemas.microsoft.com/office/drawing/2016/5/10/chartex" xmlns:cx5="http://schemas.microsoft.com/office/drawing/2016/5/11/chartex" xmlns:cx6="http://schemas.microsoft.com/office/drawing/2016/5/12/chartex" xmlns:cx7="http://schemas.microsoft.com/office/drawing/2016/5/13/chartex" xmlns:cx8="http://schemas.microsoft.com/office/drawing/2016/5/14/chartex" xmlns:mc="http://schemas.openxmlformats.org/markup-compatibility/2006" xmlns:aink="http://schemas.microsoft.com/office/drawing/2016/ink" xmlns:am3d="http://schemas.microsoft.com/office/drawing/2017/model3d" xmlns:o="urn:schemas-microsoft-com:office:office" xmlns:r="http://schemas.openxmlformats.org/officeDocument/2006/relationships" xmlns:m="http://schemas.openxmlformats.org/officeDocument/2006/math" xmlns:v="urn:schemas-microsoft-com:vml" xmlns:wp14="http://schemas.microsoft.com/office/word/2010/wordprocessingDrawing" xmlns:wp="http://schemas.openxmlformats.org/drawingml/2006/wordprocessingDrawing" xmlns:w10="urn:schemas-microsoft-com:office:word" xmlns:w="http://schemas.openxmlformats.org/wordprocessingml/2006/main" xmlns:w14="http://schemas.microsoft.com/office/word/2010/wordml" xmlns:w15="http://schemas.microsoft.com/office/word/2012/wordml" xmlns:w16cex="http://schemas.microsoft.com/office/word/2018/wordml/cex" xmlns:w16cid="http://schemas.microsoft.com/office/word/2016/wordml/cid" xmlns:w16="http://schemas.microsoft.com/office/word/2018/wordml" xmlns:w16se="http://schemas.microsoft.com/office/word/2015/wordml/symex" xmlns:wpg="http://schemas.microsoft.com/office/word/2010/wordprocessingGroup" xmlns:wpi="http://schemas.microsoft.com/office/word/2010/wordprocessingInk" xmlns:wne="http://schemas.microsoft.com/office/word/2006/wordml" xmlns:wps="http://schemas.microsoft.com/office/word/2010/wordprocessingShape" mc:Ignorable="w14 w15 w16se w16cid w16 w16cex wp14">
+<w:endnotes xmlns:wpc="http://schemas.microsoft.com/office/word/2010/wordprocessingCanvas" xmlns:cx="http://schemas.microsoft.com/office/drawing/2014/chartex" xmlns:cx1="http://schemas.microsoft.com/office/drawing/2015/9/8/chartex" xmlns:cx2="http://schemas.microsoft.com/office/drawing/2015/10/21/chartex" xmlns:cx3="http://schemas.microsoft.com/office/drawing/2016/5/9/chartex" xmlns:cx4="http://schemas.microsoft.com/office/drawing/2016/5/10/chartex" xmlns:cx5="http://schemas.microsoft.com/office/drawing/2016/5/11/chartex" xmlns:cx6="http://schemas.microsoft.com/office/drawing/2016/5/12/chartex" xmlns:cx7="http://schemas.microsoft.com/office/drawing/2016/5/13/chartex" xmlns:cx8="http://schemas.microsoft.com/office/drawing/2016/5/14/chartex" xmlns:mc="http://schemas.openxmlformats.org/markup-compatibility/2006" xmlns:aink="http://schemas.microsoft.com/office/drawing/2016/ink" xmlns:am3d="http://schemas.microsoft.com/office/drawing/2017/model3d" xmlns:o="urn:schemas-microsoft-com:office:office" xmlns:r="http://schemas.openxmlformats.org/officeDocument/2006/relationships" xmlns:m="http://schemas.openxmlformats.org/officeDocument/2006/math" xmlns:v="urn:schemas-microsoft-com:vml" xmlns:wp14="http://schemas.microsoft.com/office/word/2010/wordprocessingDrawing" xmlns:wp="http://schemas.openxmlformats.org/drawingml/2006/wordprocessingDrawing" xmlns:w10="urn:schemas-microsoft-com:office:word" xmlns:w="http://schemas.openxmlformats.org/wordprocessingml/2006/main" xmlns:w14="http://schemas.microsoft.com/office/word/2010/wordml" xmlns:w15="http://schemas.microsoft.com/office/word/2012/wordml" xmlns:w16cid="http://schemas.microsoft.com/office/word/2016/wordml/cid" xmlns:w16se="http://schemas.microsoft.com/office/word/2015/wordml/symex" xmlns:wpg="http://schemas.microsoft.com/office/word/2010/wordprocessingGroup" xmlns:wpi="http://schemas.microsoft.com/office/word/2010/wordprocessingInk" xmlns:wne="http://schemas.microsoft.com/office/word/2006/wordml" xmlns:wps="http://schemas.microsoft.com/office/word/2010/wordprocessingShape" mc:Ignorable="w14 w15 w16se w16cid wp14">
   <w:endnote w:type="separator" w:id="-1">
     <w:p>
       <w:pPr>
@@ -649,7 +201,7 @@
 </file>
 
 <file path=word/footer1.xml><?xml version="1.0" encoding="utf-8"?>
-<w:ftr xmlns:wpc="http://schemas.microsoft.com/office/word/2010/wordprocessingCanvas" xmlns:cx="http://schemas.microsoft.com/office/drawing/2014/chartex" xmlns:cx1="http://schemas.microsoft.com/office/drawing/2015/9/8/chartex" xmlns:cx2="http://schemas.microsoft.com/office/drawing/2015/10/21/chartex" xmlns:cx3="http://schemas.microsoft.com/office/drawing/2016/5/9/chartex" xmlns:cx4="http://schemas.microsoft.com/office/drawing/2016/5/10/chartex" xmlns:cx5="http://schemas.microsoft.com/office/drawing/2016/5/11/chartex" xmlns:cx6="http://schemas.microsoft.com/office/drawing/2016/5/12/chartex" xmlns:cx7="http://schemas.microsoft.com/office/drawing/2016/5/13/chartex" xmlns:cx8="http://schemas.microsoft.com/office/drawing/2016/5/14/chartex" xmlns:mc="http://schemas.openxmlformats.org/markup-compatibility/2006" xmlns:aink="http://schemas.microsoft.com/office/drawing/2016/ink" xmlns:am3d="http://schemas.microsoft.com/office/drawing/2017/model3d" xmlns:o="urn:schemas-microsoft-com:office:office" xmlns:r="http://schemas.openxmlformats.org/officeDocument/2006/relationships" xmlns:m="http://schemas.openxmlformats.org/officeDocument/2006/math" xmlns:v="urn:schemas-microsoft-com:vml" xmlns:wp14="http://schemas.microsoft.com/office/word/2010/wordprocessingDrawing" xmlns:wp="http://schemas.openxmlformats.org/drawingml/2006/wordprocessingDrawing" xmlns:w10="urn:schemas-microsoft-com:office:word" xmlns:w="http://schemas.openxmlformats.org/wordprocessingml/2006/main" xmlns:w14="http://schemas.microsoft.com/office/word/2010/wordml" xmlns:w15="http://schemas.microsoft.com/office/word/2012/wordml" xmlns:w16cex="http://schemas.microsoft.com/office/word/2018/wordml/cex" xmlns:w16cid="http://schemas.microsoft.com/office/word/2016/wordml/cid" xmlns:w16="http://schemas.microsoft.com/office/word/2018/wordml" xmlns:w16se="http://schemas.microsoft.com/office/word/2015/wordml/symex" xmlns:wpg="http://schemas.microsoft.com/office/word/2010/wordprocessingGroup" xmlns:wpi="http://schemas.microsoft.com/office/word/2010/wordprocessingInk" xmlns:wne="http://schemas.microsoft.com/office/word/2006/wordml" xmlns:wps="http://schemas.microsoft.com/office/word/2010/wordprocessingShape" mc:Ignorable="w14 w15 w16se w16cid w16 w16cex wp14">
+<w:ftr xmlns:wpc="http://schemas.microsoft.com/office/word/2010/wordprocessingCanvas" xmlns:cx="http://schemas.microsoft.com/office/drawing/2014/chartex" xmlns:cx1="http://schemas.microsoft.com/office/drawing/2015/9/8/chartex" xmlns:cx2="http://schemas.microsoft.com/office/drawing/2015/10/21/chartex" xmlns:cx3="http://schemas.microsoft.com/office/drawing/2016/5/9/chartex" xmlns:cx4="http://schemas.microsoft.com/office/drawing/2016/5/10/chartex" xmlns:cx5="http://schemas.microsoft.com/office/drawing/2016/5/11/chartex" xmlns:cx6="http://schemas.microsoft.com/office/drawing/2016/5/12/chartex" xmlns:cx7="http://schemas.microsoft.com/office/drawing/2016/5/13/chartex" xmlns:cx8="http://schemas.microsoft.com/office/drawing/2016/5/14/chartex" xmlns:mc="http://schemas.openxmlformats.org/markup-compatibility/2006" xmlns:aink="http://schemas.microsoft.com/office/drawing/2016/ink" xmlns:am3d="http://schemas.microsoft.com/office/drawing/2017/model3d" xmlns:o="urn:schemas-microsoft-com:office:office" xmlns:r="http://schemas.openxmlformats.org/officeDocument/2006/relationships" xmlns:m="http://schemas.openxmlformats.org/officeDocument/2006/math" xmlns:v="urn:schemas-microsoft-com:vml" xmlns:wp14="http://schemas.microsoft.com/office/word/2010/wordprocessingDrawing" xmlns:wp="http://schemas.openxmlformats.org/drawingml/2006/wordprocessingDrawing" xmlns:w10="urn:schemas-microsoft-com:office:word" xmlns:w="http://schemas.openxmlformats.org/wordprocessingml/2006/main" xmlns:w14="http://schemas.microsoft.com/office/word/2010/wordml" xmlns:w15="http://schemas.microsoft.com/office/word/2012/wordml" xmlns:w16cid="http://schemas.microsoft.com/office/word/2016/wordml/cid" xmlns:w16se="http://schemas.microsoft.com/office/word/2015/wordml/symex" xmlns:wpg="http://schemas.microsoft.com/office/word/2010/wordprocessingGroup" xmlns:wpi="http://schemas.microsoft.com/office/word/2010/wordprocessingInk" xmlns:wne="http://schemas.microsoft.com/office/word/2006/wordml" xmlns:wps="http://schemas.microsoft.com/office/word/2010/wordprocessingShape" mc:Ignorable="w14 w15 w16se w16cid wp14">
   <w:sdt>
     <w:sdtPr>
       <w:id w:val="-1763365341"/>
@@ -702,7 +254,7 @@
 </file>
 
 <file path=word/footnotes.xml><?xml version="1.0" encoding="utf-8"?>
-<w:footnotes xmlns:wpc="http://schemas.microsoft.com/office/word/2010/wordprocessingCanvas" xmlns:cx="http://schemas.microsoft.com/office/drawing/2014/chartex" xmlns:cx1="http://schemas.microsoft.com/office/drawing/2015/9/8/chartex" xmlns:cx2="http://schemas.microsoft.com/office/drawing/2015/10/21/chartex" xmlns:cx3="http://schemas.microsoft.com/office/drawing/2016/5/9/chartex" xmlns:cx4="http://schemas.microsoft.com/office/drawing/2016/5/10/chartex" xmlns:cx5="http://schemas.microsoft.com/office/drawing/2016/5/11/chartex" xmlns:cx6="http://schemas.microsoft.com/office/drawing/2016/5/12/chartex" xmlns:cx7="http://schemas.microsoft.com/office/drawing/2016/5/13/chartex" xmlns:cx8="http://schemas.microsoft.com/office/drawing/2016/5/14/chartex" xmlns:mc="http://schemas.openxmlformats.org/markup-compatibility/2006" xmlns:aink="http://schemas.microsoft.com/office/drawing/2016/ink" xmlns:am3d="http://schemas.microsoft.com/office/drawing/2017/model3d" xmlns:o="urn:schemas-microsoft-com:office:office" xmlns:r="http://schemas.openxmlformats.org/officeDocument/2006/relationships" xmlns:m="http://schemas.openxmlformats.org/officeDocument/2006/math" xmlns:v="urn:schemas-microsoft-com:vml" xmlns:wp14="http://schemas.microsoft.com/office/word/2010/wordprocessingDrawing" xmlns:wp="http://schemas.openxmlformats.org/drawingml/2006/wordprocessingDrawing" xmlns:w10="urn:schemas-microsoft-com:office:word" xmlns:w="http://schemas.openxmlformats.org/wordprocessingml/2006/main" xmlns:w14="http://schemas.microsoft.com/office/word/2010/wordml" xmlns:w15="http://schemas.microsoft.com/office/word/2012/wordml" xmlns:w16cex="http://schemas.microsoft.com/office/word/2018/wordml/cex" xmlns:w16cid="http://schemas.microsoft.com/office/word/2016/wordml/cid" xmlns:w16="http://schemas.microsoft.com/office/word/2018/wordml" xmlns:w16se="http://schemas.microsoft.com/office/word/2015/wordml/symex" xmlns:wpg="http://schemas.microsoft.com/office/word/2010/wordprocessingGroup" xmlns:wpi="http://schemas.microsoft.com/office/word/2010/wordprocessingInk" xmlns:wne="http://schemas.microsoft.com/office/word/2006/wordml" xmlns:wps="http://schemas.microsoft.com/office/word/2010/wordprocessingShape" mc:Ignorable="w14 w15 w16se w16cid w16 w16cex wp14">
+<w:footnotes xmlns:wpc="http://schemas.microsoft.com/office/word/2010/wordprocessingCanvas" xmlns:cx="http://schemas.microsoft.com/office/drawing/2014/chartex" xmlns:cx1="http://schemas.microsoft.com/office/drawing/2015/9/8/chartex" xmlns:cx2="http://schemas.microsoft.com/office/drawing/2015/10/21/chartex" xmlns:cx3="http://schemas.microsoft.com/office/drawing/2016/5/9/chartex" xmlns:cx4="http://schemas.microsoft.com/office/drawing/2016/5/10/chartex" xmlns:cx5="http://schemas.microsoft.com/office/drawing/2016/5/11/chartex" xmlns:cx6="http://schemas.microsoft.com/office/drawing/2016/5/12/chartex" xmlns:cx7="http://schemas.microsoft.com/office/drawing/2016/5/13/chartex" xmlns:cx8="http://schemas.microsoft.com/office/drawing/2016/5/14/chartex" xmlns:mc="http://schemas.openxmlformats.org/markup-compatibility/2006" xmlns:aink="http://schemas.microsoft.com/office/drawing/2016/ink" xmlns:am3d="http://schemas.microsoft.com/office/drawing/2017/model3d" xmlns:o="urn:schemas-microsoft-com:office:office" xmlns:r="http://schemas.openxmlformats.org/officeDocument/2006/relationships" xmlns:m="http://schemas.openxmlformats.org/officeDocument/2006/math" xmlns:v="urn:schemas-microsoft-com:vml" xmlns:wp14="http://schemas.microsoft.com/office/word/2010/wordprocessingDrawing" xmlns:wp="http://schemas.openxmlformats.org/drawingml/2006/wordprocessingDrawing" xmlns:w10="urn:schemas-microsoft-com:office:word" xmlns:w="http://schemas.openxmlformats.org/wordprocessingml/2006/main" xmlns:w14="http://schemas.microsoft.com/office/word/2010/wordml" xmlns:w15="http://schemas.microsoft.com/office/word/2012/wordml" xmlns:w16cid="http://schemas.microsoft.com/office/word/2016/wordml/cid" xmlns:w16se="http://schemas.microsoft.com/office/word/2015/wordml/symex" xmlns:wpg="http://schemas.microsoft.com/office/word/2010/wordprocessingGroup" xmlns:wpi="http://schemas.microsoft.com/office/word/2010/wordprocessingInk" xmlns:wne="http://schemas.microsoft.com/office/word/2006/wordml" xmlns:wps="http://schemas.microsoft.com/office/word/2010/wordprocessingShape" mc:Ignorable="w14 w15 w16se w16cid wp14">
   <w:footnote w:type="separator" w:id="-1">
     <w:p>
       <w:pPr>
@@ -727,7 +279,7 @@
 </file>
 
 <file path=word/header1.xml><?xml version="1.0" encoding="utf-8"?>
-<w:hdr xmlns:wpc="http://schemas.microsoft.com/office/word/2010/wordprocessingCanvas" xmlns:cx="http://schemas.microsoft.com/office/drawing/2014/chartex" xmlns:cx1="http://schemas.microsoft.com/office/drawing/2015/9/8/chartex" xmlns:cx2="http://schemas.microsoft.com/office/drawing/2015/10/21/chartex" xmlns:cx3="http://schemas.microsoft.com/office/drawing/2016/5/9/chartex" xmlns:cx4="http://schemas.microsoft.com/office/drawing/2016/5/10/chartex" xmlns:cx5="http://schemas.microsoft.com/office/drawing/2016/5/11/chartex" xmlns:cx6="http://schemas.microsoft.com/office/drawing/2016/5/12/chartex" xmlns:cx7="http://schemas.microsoft.com/office/drawing/2016/5/13/chartex" xmlns:cx8="http://schemas.microsoft.com/office/drawing/2016/5/14/chartex" xmlns:mc="http://schemas.openxmlformats.org/markup-compatibility/2006" xmlns:aink="http://schemas.microsoft.com/office/drawing/2016/ink" xmlns:am3d="http://schemas.microsoft.com/office/drawing/2017/model3d" xmlns:o="urn:schemas-microsoft-com:office:office" xmlns:r="http://schemas.openxmlformats.org/officeDocument/2006/relationships" xmlns:m="http://schemas.openxmlformats.org/officeDocument/2006/math" xmlns:v="urn:schemas-microsoft-com:vml" xmlns:wp14="http://schemas.microsoft.com/office/word/2010/wordprocessingDrawing" xmlns:wp="http://schemas.openxmlformats.org/drawingml/2006/wordprocessingDrawing" xmlns:w10="urn:schemas-microsoft-com:office:word" xmlns:w="http://schemas.openxmlformats.org/wordprocessingml/2006/main" xmlns:w14="http://schemas.microsoft.com/office/word/2010/wordml" xmlns:w15="http://schemas.microsoft.com/office/word/2012/wordml" xmlns:w16cex="http://schemas.microsoft.com/office/word/2018/wordml/cex" xmlns:w16cid="http://schemas.microsoft.com/office/word/2016/wordml/cid" xmlns:w16="http://schemas.microsoft.com/office/word/2018/wordml" xmlns:w16se="http://schemas.microsoft.com/office/word/2015/wordml/symex" xmlns:wpg="http://schemas.microsoft.com/office/word/2010/wordprocessingGroup" xmlns:wpi="http://schemas.microsoft.com/office/word/2010/wordprocessingInk" xmlns:wne="http://schemas.microsoft.com/office/word/2006/wordml" xmlns:wps="http://schemas.microsoft.com/office/word/2010/wordprocessingShape" mc:Ignorable="w14 w15 w16se w16cid w16 w16cex wp14">
+<w:hdr xmlns:wpc="http://schemas.microsoft.com/office/word/2010/wordprocessingCanvas" xmlns:cx="http://schemas.microsoft.com/office/drawing/2014/chartex" xmlns:cx1="http://schemas.microsoft.com/office/drawing/2015/9/8/chartex" xmlns:cx2="http://schemas.microsoft.com/office/drawing/2015/10/21/chartex" xmlns:cx3="http://schemas.microsoft.com/office/drawing/2016/5/9/chartex" xmlns:cx4="http://schemas.microsoft.com/office/drawing/2016/5/10/chartex" xmlns:cx5="http://schemas.microsoft.com/office/drawing/2016/5/11/chartex" xmlns:cx6="http://schemas.microsoft.com/office/drawing/2016/5/12/chartex" xmlns:cx7="http://schemas.microsoft.com/office/drawing/2016/5/13/chartex" xmlns:cx8="http://schemas.microsoft.com/office/drawing/2016/5/14/chartex" xmlns:mc="http://schemas.openxmlformats.org/markup-compatibility/2006" xmlns:aink="http://schemas.microsoft.com/office/drawing/2016/ink" xmlns:am3d="http://schemas.microsoft.com/office/drawing/2017/model3d" xmlns:o="urn:schemas-microsoft-com:office:office" xmlns:r="http://schemas.openxmlformats.org/officeDocument/2006/relationships" xmlns:m="http://schemas.openxmlformats.org/officeDocument/2006/math" xmlns:v="urn:schemas-microsoft-com:vml" xmlns:wp14="http://schemas.microsoft.com/office/word/2010/wordprocessingDrawing" xmlns:wp="http://schemas.openxmlformats.org/drawingml/2006/wordprocessingDrawing" xmlns:w10="urn:schemas-microsoft-com:office:word" xmlns:w="http://schemas.openxmlformats.org/wordprocessingml/2006/main" xmlns:w14="http://schemas.microsoft.com/office/word/2010/wordml" xmlns:w15="http://schemas.microsoft.com/office/word/2012/wordml" xmlns:w16cid="http://schemas.microsoft.com/office/word/2016/wordml/cid" xmlns:w16se="http://schemas.microsoft.com/office/word/2015/wordml/symex" xmlns:wpg="http://schemas.microsoft.com/office/word/2010/wordprocessingGroup" xmlns:wpi="http://schemas.microsoft.com/office/word/2010/wordprocessingInk" xmlns:wne="http://schemas.microsoft.com/office/word/2006/wordml" xmlns:wps="http://schemas.microsoft.com/office/word/2010/wordprocessingShape" mc:Ignorable="w14 w15 w16se w16cid wp14">
   <w:p>
     <w:pPr>
       <w:spacing w:after="0"/>
@@ -806,27 +358,7 @@
         <w:sz w:val="28"/>
         <w:szCs w:val="28"/>
       </w:rPr>
-      <w:t xml:space="preserve">Sep </w:t>
-    </w:r>
-    <w:proofErr w:type="spellStart"/>
-    <w:r>
-      <w:rPr>
-        <w:b/>
-        <w:bCs/>
-        <w:sz w:val="28"/>
-        <w:szCs w:val="28"/>
-      </w:rPr>
-      <w:t>Sabeti</w:t>
-    </w:r>
-    <w:proofErr w:type="spellEnd"/>
-    <w:r>
-      <w:rPr>
-        <w:b/>
-        <w:bCs/>
-        <w:sz w:val="28"/>
-        <w:szCs w:val="28"/>
-      </w:rPr>
-      <w:t xml:space="preserve"> </w:t>
+      <w:t xml:space="preserve">Sep Sabeti </w:t>
     </w:r>
   </w:p>
   <w:p>
@@ -949,7 +481,7 @@
         <w:sz w:val="28"/>
         <w:szCs w:val="28"/>
       </w:rPr>
-      <w:t>2</w:t>
+      <w:t>4 – Debugging</w:t>
     </w:r>
   </w:p>
   <w:p>
@@ -1021,7 +553,7 @@
             </wp:anchor>
           </w:drawing>
         </mc:Choice>
-        <mc:Fallback>
+        <mc:Fallback xmlns:w16="http://schemas.microsoft.com/office/word/2018/wordml" xmlns:w16cex="http://schemas.microsoft.com/office/word/2018/wordml/cex">
           <w:pict>
             <v:line w14:anchorId="6C78AAB0" id="Straight Connector 1" o:spid="_x0000_s1026" style="position:absolute;z-index:251661312;visibility:visible;mso-wrap-style:square;mso-wrap-distance-left:9pt;mso-wrap-distance-top:0;mso-wrap-distance-right:9pt;mso-wrap-distance-bottom:0;mso-position-horizontal:absolute;mso-position-horizontal-relative:text;mso-position-vertical:absolute;mso-position-vertical-relative:text" from="-2.8pt,13.4pt" to="468.25pt,13.4pt" o:gfxdata="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" strokecolor="black [3200]" strokeweight="4.5pt">
               <v:stroke joinstyle="miter"/>
@@ -1035,7 +567,7 @@
 </file>
 
 <file path=word/styles.xml><?xml version="1.0" encoding="utf-8"?>
-<w:styles xmlns:mc="http://schemas.openxmlformats.org/markup-compatibility/2006" xmlns:r="http://schemas.openxmlformats.org/officeDocument/2006/relationships" xmlns:w="http://schemas.openxmlformats.org/wordprocessingml/2006/main" xmlns:w14="http://schemas.microsoft.com/office/word/2010/wordml" xmlns:w15="http://schemas.microsoft.com/office/word/2012/wordml" xmlns:w16cex="http://schemas.microsoft.com/office/word/2018/wordml/cex" xmlns:w16cid="http://schemas.microsoft.com/office/word/2016/wordml/cid" xmlns:w16="http://schemas.microsoft.com/office/word/2018/wordml" xmlns:w16se="http://schemas.microsoft.com/office/word/2015/wordml/symex" mc:Ignorable="w14 w15 w16se w16cid w16 w16cex">
+<w:styles xmlns:mc="http://schemas.openxmlformats.org/markup-compatibility/2006" xmlns:r="http://schemas.openxmlformats.org/officeDocument/2006/relationships" xmlns:w="http://schemas.openxmlformats.org/wordprocessingml/2006/main" xmlns:w14="http://schemas.microsoft.com/office/word/2010/wordml" xmlns:w15="http://schemas.microsoft.com/office/word/2012/wordml" xmlns:w16cid="http://schemas.microsoft.com/office/word/2016/wordml/cid" xmlns:w16se="http://schemas.microsoft.com/office/word/2015/wordml/symex" mc:Ignorable="w14 w15 w16se w16cid">
   <w:docDefaults>
     <w:rPrDefault>
       <w:rPr>
@@ -1051,7 +583,7 @@
       </w:pPr>
     </w:pPrDefault>
   </w:docDefaults>
-  <w:latentStyles w:defLockedState="0" w:defUIPriority="99" w:defSemiHidden="0" w:defUnhideWhenUsed="0" w:defQFormat="0" w:count="376">
+  <w:latentStyles w:defLockedState="0" w:defUIPriority="99" w:defSemiHidden="0" w:defUnhideWhenUsed="0" w:defQFormat="0" w:count="375">
     <w:lsdException w:name="Normal" w:uiPriority="0" w:qFormat="1"/>
     <w:lsdException w:name="heading 1" w:uiPriority="9" w:qFormat="1"/>
     <w:lsdException w:name="heading 2" w:semiHidden="1" w:uiPriority="9" w:unhideWhenUsed="1" w:qFormat="1"/>
@@ -1427,7 +959,6 @@
     <w:lsdException w:name="Smart Hyperlink" w:semiHidden="1" w:unhideWhenUsed="1"/>
     <w:lsdException w:name="Hashtag" w:semiHidden="1" w:unhideWhenUsed="1"/>
     <w:lsdException w:name="Unresolved Mention" w:semiHidden="1" w:unhideWhenUsed="1"/>
-    <w:lsdException w:name="Smart Link" w:semiHidden="1" w:unhideWhenUsed="1"/>
   </w:latentStyles>
   <w:style w:type="paragraph" w:default="1" w:styleId="Normal">
     <w:name w:val="Normal"/>

</xml_diff>